<commit_message>
Update Instructions for Excel-based PowerBI Dashboard Setup.docx
</commit_message>
<xml_diff>
--- a/Instructions for Excel-based PowerBI Dashboard Setup.docx
+++ b/Instructions for Excel-based PowerBI Dashboard Setup.docx
@@ -9,8 +9,6 @@
       <w:r>
         <w:t>D365 Analytics Assets</w:t>
       </w:r>
-      <w:bookmarkStart w:id="0" w:name="_GoBack"/>
-      <w:bookmarkEnd w:id="0"/>
     </w:p>
     <w:p>
       <w:pPr>
@@ -1936,14 +1934,17 @@
         <w:br/>
       </w:r>
       <w:r>
+        <w:br/>
+      </w:r>
+      <w:r>
         <w:rPr>
           <w:noProof/>
         </w:rPr>
         <w:drawing>
-          <wp:inline distT="0" distB="0" distL="0" distR="0" wp14:anchorId="743C8D5F" wp14:editId="259F9A05">
-            <wp:extent cx="4448175" cy="2902720"/>
-            <wp:effectExtent l="38100" t="38100" r="85725" b="88265"/>
-            <wp:docPr id="36" name="Picture 36" descr="A screenshot of a computer screen&#10;&#10;Description automatically generated"/>
+          <wp:inline distT="0" distB="0" distL="0" distR="0" wp14:anchorId="61EA503D" wp14:editId="12C8E752">
+            <wp:extent cx="5686425" cy="3640893"/>
+            <wp:effectExtent l="0" t="0" r="0" b="0"/>
+            <wp:docPr id="5" name="Picture 5" descr="A screenshot of a computer screen&#10;&#10;Description automatically generated"/>
             <wp:cNvGraphicFramePr>
               <a:graphicFrameLocks xmlns:a="http://schemas.openxmlformats.org/drawingml/2006/main" noChangeAspect="1"/>
             </wp:cNvGraphicFramePr>
@@ -1951,30 +1952,36 @@
               <a:graphicData uri="http://schemas.openxmlformats.org/drawingml/2006/picture">
                 <pic:pic xmlns:pic="http://schemas.openxmlformats.org/drawingml/2006/picture">
                   <pic:nvPicPr>
-                    <pic:cNvPr id="1" name=""/>
-                    <pic:cNvPicPr/>
+                    <pic:cNvPr id="0" name="Picture 1"/>
+                    <pic:cNvPicPr>
+                      <a:picLocks noChangeAspect="1" noChangeArrowheads="1"/>
+                    </pic:cNvPicPr>
                   </pic:nvPicPr>
                   <pic:blipFill>
-                    <a:blip r:embed="rId29"/>
+                    <a:blip r:embed="rId29" cstate="print">
+                      <a:extLst>
+                        <a:ext uri="{28A0092B-C50C-407E-A947-70E740481C1C}">
+                          <a14:useLocalDpi xmlns:a14="http://schemas.microsoft.com/office/drawing/2010/main" val="0"/>
+                        </a:ext>
+                      </a:extLst>
+                    </a:blip>
+                    <a:srcRect/>
                     <a:stretch>
                       <a:fillRect/>
                     </a:stretch>
                   </pic:blipFill>
-                  <pic:spPr>
+                  <pic:spPr bwMode="auto">
                     <a:xfrm>
                       <a:off x="0" y="0"/>
-                      <a:ext cx="4464058" cy="2913084"/>
+                      <a:ext cx="5727076" cy="3666921"/>
                     </a:xfrm>
                     <a:prstGeom prst="rect">
                       <a:avLst/>
                     </a:prstGeom>
-                    <a:effectLst>
-                      <a:outerShdw blurRad="50800" dist="38100" dir="2700000" algn="tl" rotWithShape="0">
-                        <a:prstClr val="black">
-                          <a:alpha val="40000"/>
-                        </a:prstClr>
-                      </a:outerShdw>
-                    </a:effectLst>
+                    <a:noFill/>
+                    <a:ln>
+                      <a:noFill/>
+                    </a:ln>
                   </pic:spPr>
                 </pic:pic>
               </a:graphicData>
@@ -1986,6 +1993,9 @@
         <w:br/>
       </w:r>
       <w:r>
+        <w:br/>
+      </w:r>
+      <w:r>
         <w:t>Hit r</w:t>
       </w:r>
       <w:r>
@@ -2003,6 +2013,7 @@
         <w:pStyle w:val="Heading2"/>
       </w:pPr>
       <w:r>
+        <w:lastRenderedPageBreak/>
         <w:t>Publish the drill-down report to Dynamics</w:t>
       </w:r>
     </w:p>
@@ -2089,7 +2100,6 @@
         </w:numPr>
       </w:pPr>
       <w:r>
-        <w:lastRenderedPageBreak/>
         <w:t>Open the Drilldown report (</w:t>
       </w:r>
       <w:r>
@@ -2164,6 +2174,7 @@
         <w:ind w:left="360"/>
       </w:pPr>
       <w:r>
+        <w:lastRenderedPageBreak/>
         <w:t xml:space="preserve">Just click “Edit” </w:t>
       </w:r>
       <w:r>
@@ -5940,6 +5951,15 @@
 </file>
 
 <file path=customXml/item1.xml><?xml version="1.0" encoding="utf-8"?>
+<p:properties xmlns:p="http://schemas.microsoft.com/office/2006/metadata/properties" xmlns:xsi="http://www.w3.org/2001/XMLSchema-instance" xmlns:pc="http://schemas.microsoft.com/office/infopath/2007/PartnerControls">
+  <documentManagement>
+    <_ip_UnifiedCompliancePolicyUIAction xmlns="http://schemas.microsoft.com/sharepoint/v3" xsi:nil="true"/>
+    <_ip_UnifiedCompliancePolicyProperties xmlns="http://schemas.microsoft.com/sharepoint/v3" xsi:nil="true"/>
+  </documentManagement>
+</p:properties>
+</file>
+
+<file path=customXml/item2.xml><?xml version="1.0" encoding="utf-8"?>
 <ct:contentTypeSchema xmlns:ct="http://schemas.microsoft.com/office/2006/metadata/contentType" xmlns:ma="http://schemas.microsoft.com/office/2006/metadata/properties/metaAttributes" ct:_="" ma:_="" ma:contentTypeName="Document" ma:contentTypeID="0x010100325F610946D2BD4A9368013C12C577AD" ma:contentTypeVersion="16" ma:contentTypeDescription="Create a new document." ma:contentTypeScope="" ma:versionID="96a27a69746b420cef8491c783314ef0">
   <xsd:schema xmlns:xsd="http://www.w3.org/2001/XMLSchema" xmlns:xs="http://www.w3.org/2001/XMLSchema" xmlns:p="http://schemas.microsoft.com/office/2006/metadata/properties" xmlns:ns1="http://schemas.microsoft.com/sharepoint/v3" xmlns:ns3="ab30e437-b6e6-45de-85ba-243d282909ff" xmlns:ns4="9c83ca53-7a9b-4e60-9504-d3bdb1ed0272" targetNamespace="http://schemas.microsoft.com/office/2006/metadata/properties" ma:root="true" ma:fieldsID="a7f9039460287e050ccd123cd31386e3" ns1:_="" ns3:_="" ns4:_="">
     <xsd:import namespace="http://schemas.microsoft.com/sharepoint/v3"/>
@@ -6185,15 +6205,6 @@
 </ct:contentTypeSchema>
 </file>
 
-<file path=customXml/item2.xml><?xml version="1.0" encoding="utf-8"?>
-<p:properties xmlns:p="http://schemas.microsoft.com/office/2006/metadata/properties" xmlns:xsi="http://www.w3.org/2001/XMLSchema-instance" xmlns:pc="http://schemas.microsoft.com/office/infopath/2007/PartnerControls">
-  <documentManagement>
-    <_ip_UnifiedCompliancePolicyUIAction xmlns="http://schemas.microsoft.com/sharepoint/v3" xsi:nil="true"/>
-    <_ip_UnifiedCompliancePolicyProperties xmlns="http://schemas.microsoft.com/sharepoint/v3" xsi:nil="true"/>
-  </documentManagement>
-</p:properties>
-</file>
-
 <file path=customXml/item3.xml><?xml version="1.0" encoding="utf-8"?>
 <?mso-contentType ?>
 <FormTemplates xmlns="http://schemas.microsoft.com/sharepoint/v3/contenttype/forms">
@@ -6204,6 +6215,16 @@
 </file>
 
 <file path=customXml/itemProps1.xml><?xml version="1.0" encoding="utf-8"?>
+<ds:datastoreItem xmlns:ds="http://schemas.openxmlformats.org/officeDocument/2006/customXml" ds:itemID="{8F3FC765-DC05-4554-B72F-323181183CB9}">
+  <ds:schemaRefs>
+    <ds:schemaRef ds:uri="http://schemas.microsoft.com/office/2006/metadata/properties"/>
+    <ds:schemaRef ds:uri="http://schemas.microsoft.com/office/infopath/2007/PartnerControls"/>
+    <ds:schemaRef ds:uri="http://schemas.microsoft.com/sharepoint/v3"/>
+  </ds:schemaRefs>
+</ds:datastoreItem>
+</file>
+
+<file path=customXml/itemProps2.xml><?xml version="1.0" encoding="utf-8"?>
 <ds:datastoreItem xmlns:ds="http://schemas.openxmlformats.org/officeDocument/2006/customXml" ds:itemID="{C869A203-17DA-4DBC-974C-0D77FA4C9D32}">
   <ds:schemaRefs>
     <ds:schemaRef ds:uri="http://schemas.microsoft.com/office/2006/metadata/contentType"/>
@@ -6223,16 +6244,6 @@
 </ds:datastoreItem>
 </file>
 
-<file path=customXml/itemProps2.xml><?xml version="1.0" encoding="utf-8"?>
-<ds:datastoreItem xmlns:ds="http://schemas.openxmlformats.org/officeDocument/2006/customXml" ds:itemID="{8F3FC765-DC05-4554-B72F-323181183CB9}">
-  <ds:schemaRefs>
-    <ds:schemaRef ds:uri="http://schemas.microsoft.com/office/2006/metadata/properties"/>
-    <ds:schemaRef ds:uri="http://schemas.microsoft.com/office/infopath/2007/PartnerControls"/>
-    <ds:schemaRef ds:uri="http://schemas.microsoft.com/sharepoint/v3"/>
-  </ds:schemaRefs>
-</ds:datastoreItem>
-</file>
-
 <file path=customXml/itemProps3.xml><?xml version="1.0" encoding="utf-8"?>
 <ds:datastoreItem xmlns:ds="http://schemas.openxmlformats.org/officeDocument/2006/customXml" ds:itemID="{06B851E3-EE6D-474E-8430-E5A5790ADCC6}">
   <ds:schemaRefs>

</xml_diff>

<commit_message>
Added Insurance & Credit Union
</commit_message>
<xml_diff>
--- a/Instructions for Excel-based PowerBI Dashboard Setup.docx
+++ b/Instructions for Excel-based PowerBI Dashboard Setup.docx
@@ -209,7 +209,13 @@
                     <pic:cNvPicPr/>
                   </pic:nvPicPr>
                   <pic:blipFill>
-                    <a:blip r:embed="rId11"/>
+                    <a:blip r:embed="rId11" cstate="screen">
+                      <a:extLst>
+                        <a:ext uri="{28A0092B-C50C-407E-A947-70E740481C1C}">
+                          <a14:useLocalDpi xmlns:a14="http://schemas.microsoft.com/office/drawing/2010/main"/>
+                        </a:ext>
+                      </a:extLst>
+                    </a:blip>
                     <a:stretch>
                       <a:fillRect/>
                     </a:stretch>
@@ -294,10 +300,10 @@
                     </pic:cNvPicPr>
                   </pic:nvPicPr>
                   <pic:blipFill>
-                    <a:blip r:embed="rId12">
+                    <a:blip r:embed="rId12" cstate="screen">
                       <a:extLst>
                         <a:ext uri="{28A0092B-C50C-407E-A947-70E740481C1C}">
-                          <a14:useLocalDpi xmlns:a14="http://schemas.microsoft.com/office/drawing/2010/main" val="0"/>
+                          <a14:useLocalDpi xmlns:a14="http://schemas.microsoft.com/office/drawing/2010/main"/>
                         </a:ext>
                       </a:extLst>
                     </a:blip>
@@ -361,10 +367,10 @@
                     </pic:cNvPicPr>
                   </pic:nvPicPr>
                   <pic:blipFill>
-                    <a:blip r:embed="rId13">
+                    <a:blip r:embed="rId13" cstate="screen">
                       <a:extLst>
                         <a:ext uri="{28A0092B-C50C-407E-A947-70E740481C1C}">
-                          <a14:useLocalDpi xmlns:a14="http://schemas.microsoft.com/office/drawing/2010/main" val="0"/>
+                          <a14:useLocalDpi xmlns:a14="http://schemas.microsoft.com/office/drawing/2010/main"/>
                         </a:ext>
                       </a:extLst>
                     </a:blip>
@@ -531,7 +537,7 @@
           <w:noProof/>
         </w:rPr>
         <w:drawing>
-          <wp:inline distT="0" distB="0" distL="0" distR="0" wp14:anchorId="016972D1" wp14:editId="214F8651">
+          <wp:inline distT="0" distB="0" distL="0" distR="0" wp14:anchorId="016972D1" wp14:editId="3B8BA9B0">
             <wp:extent cx="4786292" cy="1838325"/>
             <wp:effectExtent l="38100" t="38100" r="90805" b="85725"/>
             <wp:docPr id="1" name="Picture 1" descr="A screenshot of a cell phone&#10;&#10;Description automatically generated"/>
@@ -642,7 +648,13 @@
                     <pic:cNvPicPr/>
                   </pic:nvPicPr>
                   <pic:blipFill>
-                    <a:blip r:embed="rId15"/>
+                    <a:blip r:embed="rId15" cstate="screen">
+                      <a:extLst>
+                        <a:ext uri="{28A0092B-C50C-407E-A947-70E740481C1C}">
+                          <a14:useLocalDpi xmlns:a14="http://schemas.microsoft.com/office/drawing/2010/main"/>
+                        </a:ext>
+                      </a:extLst>
+                    </a:blip>
                     <a:stretch>
                       <a:fillRect/>
                     </a:stretch>
@@ -791,7 +803,13 @@
                     <pic:cNvPicPr/>
                   </pic:nvPicPr>
                   <pic:blipFill>
-                    <a:blip r:embed="rId16"/>
+                    <a:blip r:embed="rId16" cstate="screen">
+                      <a:extLst>
+                        <a:ext uri="{28A0092B-C50C-407E-A947-70E740481C1C}">
+                          <a14:useLocalDpi xmlns:a14="http://schemas.microsoft.com/office/drawing/2010/main"/>
+                        </a:ext>
+                      </a:extLst>
+                    </a:blip>
                     <a:stretch>
                       <a:fillRect/>
                     </a:stretch>
@@ -934,10 +952,10 @@
                     </pic:cNvPicPr>
                   </pic:nvPicPr>
                   <pic:blipFill>
-                    <a:blip r:embed="rId17">
+                    <a:blip r:embed="rId17" cstate="screen">
                       <a:extLst>
                         <a:ext uri="{28A0092B-C50C-407E-A947-70E740481C1C}">
-                          <a14:useLocalDpi xmlns:a14="http://schemas.microsoft.com/office/drawing/2010/main" val="0"/>
+                          <a14:useLocalDpi xmlns:a14="http://schemas.microsoft.com/office/drawing/2010/main"/>
                         </a:ext>
                       </a:extLst>
                     </a:blip>
@@ -1017,7 +1035,13 @@
                     <pic:cNvPicPr/>
                   </pic:nvPicPr>
                   <pic:blipFill>
-                    <a:blip r:embed="rId18"/>
+                    <a:blip r:embed="rId18" cstate="screen">
+                      <a:extLst>
+                        <a:ext uri="{28A0092B-C50C-407E-A947-70E740481C1C}">
+                          <a14:useLocalDpi xmlns:a14="http://schemas.microsoft.com/office/drawing/2010/main"/>
+                        </a:ext>
+                      </a:extLst>
+                    </a:blip>
                     <a:stretch>
                       <a:fillRect/>
                     </a:stretch>
@@ -1093,7 +1117,13 @@
                     <pic:cNvPicPr/>
                   </pic:nvPicPr>
                   <pic:blipFill>
-                    <a:blip r:embed="rId19"/>
+                    <a:blip r:embed="rId19" cstate="screen">
+                      <a:extLst>
+                        <a:ext uri="{28A0092B-C50C-407E-A947-70E740481C1C}">
+                          <a14:useLocalDpi xmlns:a14="http://schemas.microsoft.com/office/drawing/2010/main"/>
+                        </a:ext>
+                      </a:extLst>
+                    </a:blip>
                     <a:stretch>
                       <a:fillRect/>
                     </a:stretch>
@@ -1240,10 +1270,10 @@
                     </pic:cNvPicPr>
                   </pic:nvPicPr>
                   <pic:blipFill>
-                    <a:blip r:embed="rId20">
+                    <a:blip r:embed="rId20" cstate="screen">
                       <a:extLst>
                         <a:ext uri="{28A0092B-C50C-407E-A947-70E740481C1C}">
-                          <a14:useLocalDpi xmlns:a14="http://schemas.microsoft.com/office/drawing/2010/main" val="0"/>
+                          <a14:useLocalDpi xmlns:a14="http://schemas.microsoft.com/office/drawing/2010/main"/>
                         </a:ext>
                       </a:extLst>
                     </a:blip>
@@ -1330,7 +1360,13 @@
                     <pic:cNvPicPr/>
                   </pic:nvPicPr>
                   <pic:blipFill>
-                    <a:blip r:embed="rId21"/>
+                    <a:blip r:embed="rId21" cstate="screen">
+                      <a:extLst>
+                        <a:ext uri="{28A0092B-C50C-407E-A947-70E740481C1C}">
+                          <a14:useLocalDpi xmlns:a14="http://schemas.microsoft.com/office/drawing/2010/main"/>
+                        </a:ext>
+                      </a:extLst>
+                    </a:blip>
                     <a:stretch>
                       <a:fillRect/>
                     </a:stretch>
@@ -1432,7 +1468,13 @@
                     <pic:cNvPicPr/>
                   </pic:nvPicPr>
                   <pic:blipFill>
-                    <a:blip r:embed="rId23"/>
+                    <a:blip r:embed="rId23" cstate="screen">
+                      <a:extLst>
+                        <a:ext uri="{28A0092B-C50C-407E-A947-70E740481C1C}">
+                          <a14:useLocalDpi xmlns:a14="http://schemas.microsoft.com/office/drawing/2010/main"/>
+                        </a:ext>
+                      </a:extLst>
+                    </a:blip>
                     <a:stretch>
                       <a:fillRect/>
                     </a:stretch>
@@ -1503,7 +1545,13 @@
                     <pic:cNvPicPr/>
                   </pic:nvPicPr>
                   <pic:blipFill>
-                    <a:blip r:embed="rId24"/>
+                    <a:blip r:embed="rId24" cstate="screen">
+                      <a:extLst>
+                        <a:ext uri="{28A0092B-C50C-407E-A947-70E740481C1C}">
+                          <a14:useLocalDpi xmlns:a14="http://schemas.microsoft.com/office/drawing/2010/main"/>
+                        </a:ext>
+                      </a:extLst>
+                    </a:blip>
                     <a:stretch>
                       <a:fillRect/>
                     </a:stretch>
@@ -1558,7 +1606,13 @@
                     <pic:cNvPicPr/>
                   </pic:nvPicPr>
                   <pic:blipFill>
-                    <a:blip r:embed="rId25"/>
+                    <a:blip r:embed="rId25" cstate="screen">
+                      <a:extLst>
+                        <a:ext uri="{28A0092B-C50C-407E-A947-70E740481C1C}">
+                          <a14:useLocalDpi xmlns:a14="http://schemas.microsoft.com/office/drawing/2010/main"/>
+                        </a:ext>
+                      </a:extLst>
+                    </a:blip>
                     <a:stretch>
                       <a:fillRect/>
                     </a:stretch>
@@ -1604,7 +1658,13 @@
                     <pic:cNvPicPr/>
                   </pic:nvPicPr>
                   <pic:blipFill>
-                    <a:blip r:embed="rId26"/>
+                    <a:blip r:embed="rId26" cstate="screen">
+                      <a:extLst>
+                        <a:ext uri="{28A0092B-C50C-407E-A947-70E740481C1C}">
+                          <a14:useLocalDpi xmlns:a14="http://schemas.microsoft.com/office/drawing/2010/main"/>
+                        </a:ext>
+                      </a:extLst>
+                    </a:blip>
                     <a:stretch>
                       <a:fillRect/>
                     </a:stretch>
@@ -1802,7 +1862,13 @@
                     <pic:cNvPicPr/>
                   </pic:nvPicPr>
                   <pic:blipFill>
-                    <a:blip r:embed="rId27"/>
+                    <a:blip r:embed="rId27" cstate="screen">
+                      <a:extLst>
+                        <a:ext uri="{28A0092B-C50C-407E-A947-70E740481C1C}">
+                          <a14:useLocalDpi xmlns:a14="http://schemas.microsoft.com/office/drawing/2010/main"/>
+                        </a:ext>
+                      </a:extLst>
+                    </a:blip>
                     <a:stretch>
                       <a:fillRect/>
                     </a:stretch>
@@ -1857,7 +1923,13 @@
                     <pic:cNvPicPr/>
                   </pic:nvPicPr>
                   <pic:blipFill>
-                    <a:blip r:embed="rId28"/>
+                    <a:blip r:embed="rId28" cstate="screen">
+                      <a:extLst>
+                        <a:ext uri="{28A0092B-C50C-407E-A947-70E740481C1C}">
+                          <a14:useLocalDpi xmlns:a14="http://schemas.microsoft.com/office/drawing/2010/main"/>
+                        </a:ext>
+                      </a:extLst>
+                    </a:blip>
                     <a:stretch>
                       <a:fillRect/>
                     </a:stretch>
@@ -1958,10 +2030,10 @@
                     </pic:cNvPicPr>
                   </pic:nvPicPr>
                   <pic:blipFill>
-                    <a:blip r:embed="rId29" cstate="print">
+                    <a:blip r:embed="rId29" cstate="screen">
                       <a:extLst>
                         <a:ext uri="{28A0092B-C50C-407E-A947-70E740481C1C}">
-                          <a14:useLocalDpi xmlns:a14="http://schemas.microsoft.com/office/drawing/2010/main" val="0"/>
+                          <a14:useLocalDpi xmlns:a14="http://schemas.microsoft.com/office/drawing/2010/main"/>
                         </a:ext>
                       </a:extLst>
                     </a:blip>
@@ -2063,7 +2135,13 @@
                     <pic:cNvPicPr/>
                   </pic:nvPicPr>
                   <pic:blipFill>
-                    <a:blip r:embed="rId30"/>
+                    <a:blip r:embed="rId30" cstate="screen">
+                      <a:extLst>
+                        <a:ext uri="{28A0092B-C50C-407E-A947-70E740481C1C}">
+                          <a14:useLocalDpi xmlns:a14="http://schemas.microsoft.com/office/drawing/2010/main"/>
+                        </a:ext>
+                      </a:extLst>
+                    </a:blip>
                     <a:stretch>
                       <a:fillRect/>
                     </a:stretch>
@@ -2220,10 +2298,10 @@
                     </pic:cNvPicPr>
                   </pic:nvPicPr>
                   <pic:blipFill>
-                    <a:blip r:embed="rId32">
+                    <a:blip r:embed="rId32" cstate="screen">
                       <a:extLst>
                         <a:ext uri="{28A0092B-C50C-407E-A947-70E740481C1C}">
-                          <a14:useLocalDpi xmlns:a14="http://schemas.microsoft.com/office/drawing/2010/main" val="0"/>
+                          <a14:useLocalDpi xmlns:a14="http://schemas.microsoft.com/office/drawing/2010/main"/>
                         </a:ext>
                       </a:extLst>
                     </a:blip>
@@ -2280,10 +2358,10 @@
                     </pic:cNvPicPr>
                   </pic:nvPicPr>
                   <pic:blipFill>
-                    <a:blip r:embed="rId33">
+                    <a:blip r:embed="rId33" cstate="screen">
                       <a:extLst>
                         <a:ext uri="{28A0092B-C50C-407E-A947-70E740481C1C}">
-                          <a14:useLocalDpi xmlns:a14="http://schemas.microsoft.com/office/drawing/2010/main" val="0"/>
+                          <a14:useLocalDpi xmlns:a14="http://schemas.microsoft.com/office/drawing/2010/main"/>
                         </a:ext>
                       </a:extLst>
                     </a:blip>
@@ -2359,7 +2437,7 @@
                     <a:blip r:embed="rId34">
                       <a:extLst>
                         <a:ext uri="{28A0092B-C50C-407E-A947-70E740481C1C}">
-                          <a14:useLocalDpi xmlns:a14="http://schemas.microsoft.com/office/drawing/2010/main" val="0"/>
+                          <a14:useLocalDpi xmlns:a14="http://schemas.microsoft.com/office/drawing/2010/main"/>
                         </a:ext>
                       </a:extLst>
                     </a:blip>
@@ -2490,10 +2568,10 @@
                     </pic:cNvPicPr>
                   </pic:nvPicPr>
                   <pic:blipFill>
-                    <a:blip r:embed="rId35" cstate="print">
+                    <a:blip r:embed="rId35" cstate="screen">
                       <a:extLst>
                         <a:ext uri="{28A0092B-C50C-407E-A947-70E740481C1C}">
-                          <a14:useLocalDpi xmlns:a14="http://schemas.microsoft.com/office/drawing/2010/main" val="0"/>
+                          <a14:useLocalDpi xmlns:a14="http://schemas.microsoft.com/office/drawing/2010/main"/>
                         </a:ext>
                       </a:extLst>
                     </a:blip>
@@ -2574,7 +2652,13 @@
                     <pic:cNvPicPr/>
                   </pic:nvPicPr>
                   <pic:blipFill>
-                    <a:blip r:embed="rId36"/>
+                    <a:blip r:embed="rId36" cstate="screen">
+                      <a:extLst>
+                        <a:ext uri="{28A0092B-C50C-407E-A947-70E740481C1C}">
+                          <a14:useLocalDpi xmlns:a14="http://schemas.microsoft.com/office/drawing/2010/main"/>
+                        </a:ext>
+                      </a:extLst>
+                    </a:blip>
                     <a:stretch>
                       <a:fillRect/>
                     </a:stretch>
@@ -2695,7 +2779,13 @@
                     <pic:cNvPicPr/>
                   </pic:nvPicPr>
                   <pic:blipFill>
-                    <a:blip r:embed="rId38"/>
+                    <a:blip r:embed="rId38" cstate="screen">
+                      <a:extLst>
+                        <a:ext uri="{28A0092B-C50C-407E-A947-70E740481C1C}">
+                          <a14:useLocalDpi xmlns:a14="http://schemas.microsoft.com/office/drawing/2010/main"/>
+                        </a:ext>
+                      </a:extLst>
+                    </a:blip>
                     <a:stretch>
                       <a:fillRect/>
                     </a:stretch>
@@ -2818,7 +2908,13 @@
                     <pic:cNvPicPr/>
                   </pic:nvPicPr>
                   <pic:blipFill>
-                    <a:blip r:embed="rId40"/>
+                    <a:blip r:embed="rId40" cstate="screen">
+                      <a:extLst>
+                        <a:ext uri="{28A0092B-C50C-407E-A947-70E740481C1C}">
+                          <a14:useLocalDpi xmlns:a14="http://schemas.microsoft.com/office/drawing/2010/main"/>
+                        </a:ext>
+                      </a:extLst>
+                    </a:blip>
                     <a:stretch>
                       <a:fillRect/>
                     </a:stretch>
@@ -2986,10 +3082,10 @@
                     </pic:cNvPicPr>
                   </pic:nvPicPr>
                   <pic:blipFill>
-                    <a:blip r:embed="rId41" cstate="print">
+                    <a:blip r:embed="rId41" cstate="screen">
                       <a:extLst>
                         <a:ext uri="{28A0092B-C50C-407E-A947-70E740481C1C}">
-                          <a14:useLocalDpi xmlns:a14="http://schemas.microsoft.com/office/drawing/2010/main" val="0"/>
+                          <a14:useLocalDpi xmlns:a14="http://schemas.microsoft.com/office/drawing/2010/main"/>
                         </a:ext>
                       </a:extLst>
                     </a:blip>
@@ -3054,10 +3150,10 @@
                     </pic:cNvPicPr>
                   </pic:nvPicPr>
                   <pic:blipFill>
-                    <a:blip r:embed="rId42" cstate="print">
+                    <a:blip r:embed="rId42" cstate="screen">
                       <a:extLst>
                         <a:ext uri="{28A0092B-C50C-407E-A947-70E740481C1C}">
-                          <a14:useLocalDpi xmlns:a14="http://schemas.microsoft.com/office/drawing/2010/main" val="0"/>
+                          <a14:useLocalDpi xmlns:a14="http://schemas.microsoft.com/office/drawing/2010/main"/>
                         </a:ext>
                       </a:extLst>
                     </a:blip>
@@ -3151,7 +3247,13 @@
                     <pic:cNvPicPr/>
                   </pic:nvPicPr>
                   <pic:blipFill>
-                    <a:blip r:embed="rId43"/>
+                    <a:blip r:embed="rId43" cstate="screen">
+                      <a:extLst>
+                        <a:ext uri="{28A0092B-C50C-407E-A947-70E740481C1C}">
+                          <a14:useLocalDpi xmlns:a14="http://schemas.microsoft.com/office/drawing/2010/main"/>
+                        </a:ext>
+                      </a:extLst>
+                    </a:blip>
                     <a:stretch>
                       <a:fillRect/>
                     </a:stretch>
@@ -5951,15 +6053,6 @@
 </file>
 
 <file path=customXml/item1.xml><?xml version="1.0" encoding="utf-8"?>
-<p:properties xmlns:p="http://schemas.microsoft.com/office/2006/metadata/properties" xmlns:xsi="http://www.w3.org/2001/XMLSchema-instance" xmlns:pc="http://schemas.microsoft.com/office/infopath/2007/PartnerControls">
-  <documentManagement>
-    <_ip_UnifiedCompliancePolicyUIAction xmlns="http://schemas.microsoft.com/sharepoint/v3" xsi:nil="true"/>
-    <_ip_UnifiedCompliancePolicyProperties xmlns="http://schemas.microsoft.com/sharepoint/v3" xsi:nil="true"/>
-  </documentManagement>
-</p:properties>
-</file>
-
-<file path=customXml/item2.xml><?xml version="1.0" encoding="utf-8"?>
 <ct:contentTypeSchema xmlns:ct="http://schemas.microsoft.com/office/2006/metadata/contentType" xmlns:ma="http://schemas.microsoft.com/office/2006/metadata/properties/metaAttributes" ct:_="" ma:_="" ma:contentTypeName="Document" ma:contentTypeID="0x010100325F610946D2BD4A9368013C12C577AD" ma:contentTypeVersion="16" ma:contentTypeDescription="Create a new document." ma:contentTypeScope="" ma:versionID="96a27a69746b420cef8491c783314ef0">
   <xsd:schema xmlns:xsd="http://www.w3.org/2001/XMLSchema" xmlns:xs="http://www.w3.org/2001/XMLSchema" xmlns:p="http://schemas.microsoft.com/office/2006/metadata/properties" xmlns:ns1="http://schemas.microsoft.com/sharepoint/v3" xmlns:ns3="ab30e437-b6e6-45de-85ba-243d282909ff" xmlns:ns4="9c83ca53-7a9b-4e60-9504-d3bdb1ed0272" targetNamespace="http://schemas.microsoft.com/office/2006/metadata/properties" ma:root="true" ma:fieldsID="a7f9039460287e050ccd123cd31386e3" ns1:_="" ns3:_="" ns4:_="">
     <xsd:import namespace="http://schemas.microsoft.com/sharepoint/v3"/>
@@ -6205,6 +6298,15 @@
 </ct:contentTypeSchema>
 </file>
 
+<file path=customXml/item2.xml><?xml version="1.0" encoding="utf-8"?>
+<p:properties xmlns:p="http://schemas.microsoft.com/office/2006/metadata/properties" xmlns:xsi="http://www.w3.org/2001/XMLSchema-instance" xmlns:pc="http://schemas.microsoft.com/office/infopath/2007/PartnerControls">
+  <documentManagement>
+    <_ip_UnifiedCompliancePolicyUIAction xmlns="http://schemas.microsoft.com/sharepoint/v3" xsi:nil="true"/>
+    <_ip_UnifiedCompliancePolicyProperties xmlns="http://schemas.microsoft.com/sharepoint/v3" xsi:nil="true"/>
+  </documentManagement>
+</p:properties>
+</file>
+
 <file path=customXml/item3.xml><?xml version="1.0" encoding="utf-8"?>
 <?mso-contentType ?>
 <FormTemplates xmlns="http://schemas.microsoft.com/sharepoint/v3/contenttype/forms">
@@ -6215,16 +6317,6 @@
 </file>
 
 <file path=customXml/itemProps1.xml><?xml version="1.0" encoding="utf-8"?>
-<ds:datastoreItem xmlns:ds="http://schemas.openxmlformats.org/officeDocument/2006/customXml" ds:itemID="{8F3FC765-DC05-4554-B72F-323181183CB9}">
-  <ds:schemaRefs>
-    <ds:schemaRef ds:uri="http://schemas.microsoft.com/office/2006/metadata/properties"/>
-    <ds:schemaRef ds:uri="http://schemas.microsoft.com/office/infopath/2007/PartnerControls"/>
-    <ds:schemaRef ds:uri="http://schemas.microsoft.com/sharepoint/v3"/>
-  </ds:schemaRefs>
-</ds:datastoreItem>
-</file>
-
-<file path=customXml/itemProps2.xml><?xml version="1.0" encoding="utf-8"?>
 <ds:datastoreItem xmlns:ds="http://schemas.openxmlformats.org/officeDocument/2006/customXml" ds:itemID="{C869A203-17DA-4DBC-974C-0D77FA4C9D32}">
   <ds:schemaRefs>
     <ds:schemaRef ds:uri="http://schemas.microsoft.com/office/2006/metadata/contentType"/>
@@ -6244,6 +6336,16 @@
 </ds:datastoreItem>
 </file>
 
+<file path=customXml/itemProps2.xml><?xml version="1.0" encoding="utf-8"?>
+<ds:datastoreItem xmlns:ds="http://schemas.openxmlformats.org/officeDocument/2006/customXml" ds:itemID="{8F3FC765-DC05-4554-B72F-323181183CB9}">
+  <ds:schemaRefs>
+    <ds:schemaRef ds:uri="http://schemas.microsoft.com/office/2006/metadata/properties"/>
+    <ds:schemaRef ds:uri="http://schemas.microsoft.com/office/infopath/2007/PartnerControls"/>
+    <ds:schemaRef ds:uri="http://schemas.microsoft.com/sharepoint/v3"/>
+  </ds:schemaRefs>
+</ds:datastoreItem>
+</file>
+
 <file path=customXml/itemProps3.xml><?xml version="1.0" encoding="utf-8"?>
 <ds:datastoreItem xmlns:ds="http://schemas.openxmlformats.org/officeDocument/2006/customXml" ds:itemID="{06B851E3-EE6D-474E-8430-E5A5790ADCC6}">
   <ds:schemaRefs>

</xml_diff>